<commit_message>
updated MapList.odt with WorldMap added
</commit_message>
<xml_diff>
--- a/WorldMapBasins.docx
+++ b/WorldMapBasins.docx
@@ -22,36 +22,45 @@
       </w:pPr>
       <w:r>
         <w:rPr/>
-        <w:t xml:space="preserve">A </w:t>
-      </w:r>
-      <w:r>
-        <w:rPr/>
-        <w:t xml:space="preserve">couple </w:t>
-      </w:r>
-      <w:r>
-        <w:rPr/>
-        <w:t xml:space="preserve"> shapefile sources </w:t>
-      </w:r>
-      <w:r>
-        <w:rPr/>
-        <w:t>I have used:</w:t>
-      </w:r>
-    </w:p>
-    <w:p>
-      <w:pPr>
-        <w:pStyle w:val="Normal"/>
-        <w:bidi w:val="0"/>
-        <w:jc w:val="left"/>
-        <w:rPr/>
-      </w:pPr>
-      <w:hyperlink r:id="rId3">
-        <w:r>
-          <w:rPr>
-            <w:rStyle w:val="InternetLink"/>
-          </w:rPr>
-          <w:t>https://www.naturalearthdata.com/downloads/</w:t>
-        </w:r>
-      </w:hyperlink>
+        <w:t>Data for map “WorldMap” (see MapList.odt)</w:t>
+      </w:r>
+    </w:p>
+    <w:p>
+      <w:pPr>
+        <w:pStyle w:val="Normal"/>
+        <w:bidi w:val="0"/>
+        <w:jc w:val="left"/>
+        <w:rPr/>
+      </w:pPr>
+      <w:r>
+        <w:rPr/>
+      </w:r>
+    </w:p>
+    <w:p>
+      <w:pPr>
+        <w:pStyle w:val="Normal"/>
+        <w:bidi w:val="0"/>
+        <w:jc w:val="left"/>
+        <w:rPr/>
+      </w:pPr>
+      <w:r>
+        <w:rPr/>
+        <w:t>A couple  shapefile sources I have used:</w:t>
+      </w:r>
+    </w:p>
+    <w:p>
+      <w:pPr>
+        <w:pStyle w:val="Normal"/>
+        <w:bidi w:val="0"/>
+        <w:jc w:val="left"/>
+        <w:rPr/>
+      </w:pPr>
+      <w:r>
+        <w:rPr>
+          <w:rStyle w:val="InternetLink"/>
+        </w:rPr>
+        <w:t>https://www.naturalearthdata.com/downloads/</w:t>
+      </w:r>
     </w:p>
     <w:p>
       <w:pPr>
@@ -543,11 +552,7 @@
       </w:pPr>
       <w:r>
         <w:rPr/>
-        <w:t xml:space="preserve">Basins – </w:t>
-      </w:r>
-      <w:r>
-        <w:rPr/>
-        <w:t>Canada</w:t>
+        <w:t>Basins – Canada</w:t>
       </w:r>
     </w:p>
     <w:p>
@@ -791,11 +796,7 @@
       </w:pPr>
       <w:r>
         <w:rPr/>
-        <w:t xml:space="preserve">Kızılırmak </w:t>
-      </w:r>
-      <w:r>
-        <w:rPr/>
-        <w:t>(Turkey)</w:t>
+        <w:t>Kızılırmak (Turkey)</w:t>
       </w:r>
     </w:p>
     <w:p>
@@ -1037,11 +1038,7 @@
       </w:pPr>
       <w:r>
         <w:rPr/>
-        <w:t>Yangts</w:t>
-      </w:r>
-      <w:r>
-        <w:rPr/>
-        <w:t>e</w:t>
+        <w:t>Yangtse</w:t>
       </w:r>
     </w:p>
     <w:p>
@@ -1265,6 +1262,7 @@
       <w:pgNumType w:fmt="decimal"/>
       <w:formProt w:val="false"/>
       <w:textDirection w:val="lrTb"/>
+      <w:docGrid w:type="default" w:linePitch="100" w:charSpace="0"/>
     </w:sectPr>
   </w:body>
 </w:document>
@@ -2227,7 +2225,6 @@
   <w:abstractNum w:abstractNumId="9">
     <w:lvl w:ilvl="0">
       <w:start w:val="1"/>
-      <w:pStyle w:val="Heading1"/>
       <w:numFmt w:val="none"/>
       <w:suff w:val="nothing"/>
       <w:lvlText w:val=""/>
@@ -2388,7 +2385,6 @@
     </w:rPrDefault>
     <w:pPrDefault>
       <w:pPr>
-        <w:widowControl/>
         <w:suppressAutoHyphens w:val="true"/>
       </w:pPr>
     </w:pPrDefault>
@@ -2398,7 +2394,10 @@
     <w:qFormat/>
     <w:pPr>
       <w:widowControl/>
+      <w:suppressAutoHyphens w:val="true"/>
       <w:bidi w:val="0"/>
+      <w:spacing w:before="0" w:after="0"/>
+      <w:jc w:val="left"/>
     </w:pPr>
     <w:rPr>
       <w:rFonts w:ascii="Liberation Serif" w:hAnsi="Liberation Serif" w:eastAsia="Noto Serif CJK SC" w:cs="Lohit Devanagari"/>

</xml_diff>

<commit_message>
MapList.odt updated just with revisess target name of new map as 'WorldBasins'
</commit_message>
<xml_diff>
--- a/WorldMapBasins.docx
+++ b/WorldMapBasins.docx
@@ -22,7 +22,15 @@
       </w:pPr>
       <w:r>
         <w:rPr/>
-        <w:t>Data for map “WorldMap” (see MapList.odt)</w:t>
+        <w:t>Data for map “World</w:t>
+      </w:r>
+      <w:r>
+        <w:rPr/>
+        <w:t>Basins</w:t>
+      </w:r>
+      <w:r>
+        <w:rPr/>
+        <w:t>” (see MapList.odt)</w:t>
       </w:r>
     </w:p>
     <w:p>

</xml_diff>

<commit_message>
Added Basins minus labels
</commit_message>
<xml_diff>
--- a/WorldMapBasins.docx
+++ b/WorldMapBasins.docx
@@ -172,7 +172,7 @@
         </w:numPr>
       </w:pPr>
       <w:r>
-        <w:t xml:space="preserve">Carson </w:t>
+        <w:t>Carson</w:t>
       </w:r>
       <w:r>
         <w:t>*</w:t>
@@ -314,16 +314,13 @@
           <w:ilvl w:val="0"/>
           <w:numId w:val="1"/>
         </w:numPr>
-        <w:rPr>
-          <w:highlight w:val="yellow"/>
-        </w:rPr>
-      </w:pPr>
-      <w:r>
-        <w:rPr>
-          <w:highlight w:val="yellow"/>
-        </w:rPr>
+      </w:pPr>
+      <w:r>
         <w:t>Columbia</w:t>
       </w:r>
+      <w:r>
+        <w:t>*</w:t>
+      </w:r>
     </w:p>
     <w:p>
       <w:pPr>
@@ -382,15 +379,12 @@
           <w:ilvl w:val="0"/>
           <w:numId w:val="1"/>
         </w:numPr>
-        <w:rPr>
-          <w:highlight w:val="yellow"/>
-        </w:rPr>
-      </w:pPr>
-      <w:r>
-        <w:rPr>
-          <w:highlight w:val="yellow"/>
-        </w:rPr>
+      </w:pPr>
+      <w:r>
         <w:t>Potomac River</w:t>
+      </w:r>
+      <w:r>
+        <w:t>*</w:t>
       </w:r>
     </w:p>
     <w:p>
@@ -561,15 +555,12 @@
           <w:ilvl w:val="0"/>
           <w:numId w:val="5"/>
         </w:numPr>
-        <w:rPr>
-          <w:highlight w:val="yellow"/>
-        </w:rPr>
-      </w:pPr>
-      <w:r>
-        <w:rPr>
-          <w:highlight w:val="yellow"/>
-        </w:rPr>
+      </w:pPr>
+      <w:r>
         <w:t>Río Bermejo</w:t>
+      </w:r>
+      <w:r>
+        <w:t>*</w:t>
       </w:r>
     </w:p>
     <w:p/>

</xml_diff>